<commit_message>
Completed the reflection questions
</commit_message>
<xml_diff>
--- a/Assessment 4 -Find Your Hat - ASYNC_vF.docx
+++ b/Assessment 4 -Find Your Hat - ASYNC_vF.docx
@@ -6,7 +6,7 @@
     <w:tbl>
       <w:tblPr>
         <w:tblStyle w:val="a"/>
-        <w:tblW w:w="14340" w:type="dxa"/>
+        <w:tblW w:w="10700" w:type="dxa"/>
         <w:tblBorders>
           <w:top w:val="single" w:sz="8" w:space="0" w:color="000000"/>
           <w:left w:val="single" w:sz="8" w:space="0" w:color="000000"/>
@@ -20,7 +20,7 @@
       </w:tblPr>
       <w:tblGrid>
         <w:gridCol w:w="2265"/>
-        <w:gridCol w:w="12075"/>
+        <w:gridCol w:w="8435"/>
       </w:tblGrid>
       <w:tr>
         <w:tc>
@@ -51,7 +51,7 @@
         </w:tc>
         <w:tc>
           <w:tcPr>
-            <w:tcW w:w="12075" w:type="dxa"/>
+            <w:tcW w:w="8435" w:type="dxa"/>
             <w:shd w:val="clear" w:color="auto" w:fill="auto"/>
             <w:tcMar>
               <w:top w:w="100" w:type="dxa"/>
@@ -120,7 +120,7 @@
         </w:tc>
         <w:tc>
           <w:tcPr>
-            <w:tcW w:w="12075" w:type="dxa"/>
+            <w:tcW w:w="8435" w:type="dxa"/>
             <w:shd w:val="clear" w:color="auto" w:fill="auto"/>
             <w:tcMar>
               <w:top w:w="100" w:type="dxa"/>
@@ -191,7 +191,15 @@
         <w:widowControl w:val="0"/>
       </w:pPr>
       <w:r>
-        <w:t>In this session, you will complete the Find Your Hat project on Codecademy.</w:t>
+        <w:t xml:space="preserve">In this session, you will complete the Find Your Hat project on </w:t>
+      </w:r>
+      <w:proofErr w:type="spellStart"/>
+      <w:r>
+        <w:t>Codecademy</w:t>
+      </w:r>
+      <w:proofErr w:type="spellEnd"/>
+      <w:r>
+        <w:t>.</w:t>
       </w:r>
     </w:p>
     <w:p>
@@ -248,7 +256,7 @@
     <w:tbl>
       <w:tblPr>
         <w:tblStyle w:val="a0"/>
-        <w:tblW w:w="14400" w:type="dxa"/>
+        <w:tblW w:w="10710" w:type="dxa"/>
         <w:tblBorders>
           <w:top w:val="single" w:sz="8" w:space="0" w:color="000000"/>
           <w:left w:val="single" w:sz="8" w:space="0" w:color="000000"/>
@@ -261,12 +269,12 @@
         <w:tblLook w:val="0600" w:firstRow="0" w:lastRow="0" w:firstColumn="0" w:lastColumn="0" w:noHBand="1" w:noVBand="1"/>
       </w:tblPr>
       <w:tblGrid>
-        <w:gridCol w:w="14400"/>
+        <w:gridCol w:w="10710"/>
       </w:tblGrid>
       <w:tr>
         <w:tc>
           <w:tcPr>
-            <w:tcW w:w="14400" w:type="dxa"/>
+            <w:tcW w:w="10710" w:type="dxa"/>
             <w:tcBorders>
               <w:top w:val="nil"/>
               <w:left w:val="nil"/>
@@ -289,12 +297,21 @@
                 <w:color w:val="FFFFFF"/>
               </w:rPr>
             </w:pPr>
+            <w:proofErr w:type="spellStart"/>
             <w:r>
               <w:rPr>
                 <w:b/>
                 <w:color w:val="FFFFFF"/>
               </w:rPr>
-              <w:t>Codecademy Project: Find Your Hat  (3 hours)</w:t>
+              <w:t>Codecademy</w:t>
+            </w:r>
+            <w:proofErr w:type="spellEnd"/>
+            <w:r>
+              <w:rPr>
+                <w:b/>
+                <w:color w:val="FFFFFF"/>
+              </w:rPr>
+              <w:t xml:space="preserve"> Project: Find Your Hat  (3 hours)</w:t>
             </w:r>
           </w:p>
         </w:tc>
@@ -310,7 +327,7 @@
     <w:tbl>
       <w:tblPr>
         <w:tblStyle w:val="a1"/>
-        <w:tblW w:w="12630" w:type="dxa"/>
+        <w:tblW w:w="10700" w:type="dxa"/>
         <w:tblBorders>
           <w:top w:val="single" w:sz="8" w:space="0" w:color="000000"/>
           <w:left w:val="single" w:sz="8" w:space="0" w:color="000000"/>
@@ -323,12 +340,12 @@
         <w:tblLook w:val="0600" w:firstRow="0" w:lastRow="0" w:firstColumn="0" w:lastColumn="0" w:noHBand="1" w:noVBand="1"/>
       </w:tblPr>
       <w:tblGrid>
-        <w:gridCol w:w="12630"/>
+        <w:gridCol w:w="10700"/>
       </w:tblGrid>
       <w:tr>
         <w:tc>
           <w:tcPr>
-            <w:tcW w:w="12630" w:type="dxa"/>
+            <w:tcW w:w="10700" w:type="dxa"/>
             <w:tcMar>
               <w:top w:w="100" w:type="dxa"/>
               <w:left w:w="100" w:type="dxa"/>
@@ -363,7 +380,15 @@
               </w:numPr>
             </w:pPr>
             <w:r>
-              <w:t>The application accurately reflects the Codecademy interface specs.</w:t>
+              <w:t xml:space="preserve">The application accurately reflects the </w:t>
+            </w:r>
+            <w:proofErr w:type="spellStart"/>
+            <w:r>
+              <w:t>Codecademy</w:t>
+            </w:r>
+            <w:proofErr w:type="spellEnd"/>
+            <w:r>
+              <w:t xml:space="preserve"> interface specs.</w:t>
             </w:r>
           </w:p>
           <w:p>
@@ -375,7 +400,15 @@
               </w:numPr>
             </w:pPr>
             <w:r>
-              <w:t>The code is clean and well written (requires checking each participants’ Github repository)</w:t>
+              <w:t xml:space="preserve">The code is clean and well written (requires checking each participants’ </w:t>
+            </w:r>
+            <w:proofErr w:type="spellStart"/>
+            <w:r>
+              <w:t>Github</w:t>
+            </w:r>
+            <w:proofErr w:type="spellEnd"/>
+            <w:r>
+              <w:t xml:space="preserve"> repository)</w:t>
             </w:r>
           </w:p>
           <w:p>
@@ -387,7 +420,15 @@
               </w:numPr>
             </w:pPr>
             <w:r>
-              <w:t>The Application accurately reflects the Codeacademy functionality specs.</w:t>
+              <w:t xml:space="preserve">The Application accurately reflects the </w:t>
+            </w:r>
+            <w:proofErr w:type="spellStart"/>
+            <w:r>
+              <w:t>Codeacademy</w:t>
+            </w:r>
+            <w:proofErr w:type="spellEnd"/>
+            <w:r>
+              <w:t xml:space="preserve"> functionality specs.</w:t>
             </w:r>
           </w:p>
           <w:p>
@@ -460,7 +501,6 @@
               </w:numPr>
             </w:pPr>
             <w:r>
-              <w:lastRenderedPageBreak/>
               <w:t>Describe the rationale of decisions without being asked for them.</w:t>
             </w:r>
           </w:p>
@@ -548,7 +588,7 @@
           <w:tbl>
             <w:tblPr>
               <w:tblStyle w:val="a2"/>
-              <w:tblW w:w="12430" w:type="dxa"/>
+              <w:tblW w:w="10685" w:type="dxa"/>
               <w:tblBorders>
                 <w:top w:val="single" w:sz="8" w:space="0" w:color="000000"/>
                 <w:left w:val="single" w:sz="8" w:space="0" w:color="000000"/>
@@ -561,12 +601,12 @@
               <w:tblLook w:val="0600" w:firstRow="0" w:lastRow="0" w:firstColumn="0" w:lastColumn="0" w:noHBand="1" w:noVBand="1"/>
             </w:tblPr>
             <w:tblGrid>
-              <w:gridCol w:w="12430"/>
+              <w:gridCol w:w="10685"/>
             </w:tblGrid>
             <w:tr>
               <w:tc>
                 <w:tcPr>
-                  <w:tcW w:w="12430" w:type="dxa"/>
+                  <w:tcW w:w="10685" w:type="dxa"/>
                   <w:shd w:val="clear" w:color="auto" w:fill="auto"/>
                   <w:tcMar>
                     <w:top w:w="100" w:type="dxa"/>
@@ -583,10 +623,19 @@
                     <w:rPr>
                       <w:b/>
                     </w:rPr>
+                    <w:lastRenderedPageBreak/>
                     <w:t>Note</w:t>
                   </w:r>
                   <w:r>
-                    <w:t>: Please reach out to instructors asking for help if you get stuck with Codecademy’s content.</w:t>
+                    <w:t xml:space="preserve">: Please reach out to instructors asking for help if you get stuck with </w:t>
+                  </w:r>
+                  <w:proofErr w:type="spellStart"/>
+                  <w:r>
+                    <w:t>Codecademy’s</w:t>
+                  </w:r>
+                  <w:proofErr w:type="spellEnd"/>
+                  <w:r>
+                    <w:t xml:space="preserve"> content.</w:t>
                   </w:r>
                 </w:p>
               </w:tc>
@@ -604,7 +653,7 @@
     <w:tbl>
       <w:tblPr>
         <w:tblStyle w:val="a3"/>
-        <w:tblW w:w="14400" w:type="dxa"/>
+        <w:tblW w:w="10710" w:type="dxa"/>
         <w:tblBorders>
           <w:top w:val="single" w:sz="8" w:space="0" w:color="000000"/>
           <w:left w:val="single" w:sz="8" w:space="0" w:color="000000"/>
@@ -617,12 +666,12 @@
         <w:tblLook w:val="0600" w:firstRow="0" w:lastRow="0" w:firstColumn="0" w:lastColumn="0" w:noHBand="1" w:noVBand="1"/>
       </w:tblPr>
       <w:tblGrid>
-        <w:gridCol w:w="14400"/>
+        <w:gridCol w:w="10710"/>
       </w:tblGrid>
       <w:tr>
         <w:tc>
           <w:tcPr>
-            <w:tcW w:w="14400" w:type="dxa"/>
+            <w:tcW w:w="10710" w:type="dxa"/>
             <w:tcBorders>
               <w:top w:val="nil"/>
               <w:left w:val="nil"/>
@@ -666,7 +715,7 @@
     <w:tbl>
       <w:tblPr>
         <w:tblStyle w:val="a4"/>
-        <w:tblW w:w="12765" w:type="dxa"/>
+        <w:tblW w:w="10700" w:type="dxa"/>
         <w:tblBorders>
           <w:top w:val="single" w:sz="8" w:space="0" w:color="000000"/>
           <w:left w:val="single" w:sz="8" w:space="0" w:color="000000"/>
@@ -679,12 +728,12 @@
         <w:tblLook w:val="0600" w:firstRow="0" w:lastRow="0" w:firstColumn="0" w:lastColumn="0" w:noHBand="1" w:noVBand="1"/>
       </w:tblPr>
       <w:tblGrid>
-        <w:gridCol w:w="12765"/>
+        <w:gridCol w:w="10700"/>
       </w:tblGrid>
       <w:tr>
         <w:tc>
           <w:tcPr>
-            <w:tcW w:w="12765" w:type="dxa"/>
+            <w:tcW w:w="10700" w:type="dxa"/>
             <w:tcMar>
               <w:top w:w="100" w:type="dxa"/>
               <w:left w:w="100" w:type="dxa"/>
@@ -755,7 +804,15 @@
               <w:t xml:space="preserve">Post </w:t>
             </w:r>
             <w:r>
-              <w:t>a link to your Github page</w:t>
+              <w:t xml:space="preserve">a link to your </w:t>
+            </w:r>
+            <w:proofErr w:type="spellStart"/>
+            <w:r>
+              <w:t>Github</w:t>
+            </w:r>
+            <w:proofErr w:type="spellEnd"/>
+            <w:r>
+              <w:t xml:space="preserve"> page</w:t>
             </w:r>
             <w:r>
               <w:rPr>
@@ -803,67 +860,10 @@
               <w:t>Reflection Questions:</w:t>
             </w:r>
           </w:p>
-          <w:p>
-            <w:pPr>
-              <w:widowControl w:val="0"/>
-              <w:numPr>
-                <w:ilvl w:val="0"/>
-                <w:numId w:val="8"/>
-              </w:numPr>
-              <w:spacing w:before="240"/>
-              <w:rPr>
-                <w:b/>
-              </w:rPr>
-            </w:pPr>
-            <w:r>
-              <w:rPr>
-                <w:b/>
-              </w:rPr>
-              <w:t>What did you like about this project?</w:t>
-            </w:r>
-          </w:p>
-          <w:p>
-            <w:pPr>
-              <w:widowControl w:val="0"/>
-              <w:numPr>
-                <w:ilvl w:val="0"/>
-                <w:numId w:val="8"/>
-              </w:numPr>
-              <w:rPr>
-                <w:b/>
-              </w:rPr>
-            </w:pPr>
-            <w:r>
-              <w:rPr>
-                <w:b/>
-              </w:rPr>
-              <w:t>What did you struggle with in this project?</w:t>
-            </w:r>
-          </w:p>
-          <w:p>
-            <w:pPr>
-              <w:widowControl w:val="0"/>
-              <w:numPr>
-                <w:ilvl w:val="0"/>
-                <w:numId w:val="8"/>
-              </w:numPr>
-              <w:spacing w:after="240"/>
-              <w:rPr>
-                <w:b/>
-              </w:rPr>
-            </w:pPr>
-            <w:r>
-              <w:rPr>
-                <w:b/>
-              </w:rPr>
-              <w:lastRenderedPageBreak/>
-              <w:t>What would make your experience with this assessment better?</w:t>
-            </w:r>
-          </w:p>
           <w:tbl>
             <w:tblPr>
               <w:tblStyle w:val="a5"/>
-              <w:tblW w:w="12565" w:type="dxa"/>
+              <w:tblW w:w="10411" w:type="dxa"/>
               <w:tblBorders>
                 <w:top w:val="single" w:sz="8" w:space="0" w:color="000000"/>
                 <w:left w:val="single" w:sz="8" w:space="0" w:color="000000"/>
@@ -876,12 +876,301 @@
               <w:tblLook w:val="0600" w:firstRow="0" w:lastRow="0" w:firstColumn="0" w:lastColumn="0" w:noHBand="1" w:noVBand="1"/>
             </w:tblPr>
             <w:tblGrid>
-              <w:gridCol w:w="12565"/>
+              <w:gridCol w:w="10411"/>
             </w:tblGrid>
+            <w:tr>
+              <w:trPr>
+                <w:trHeight w:val="42"/>
+              </w:trPr>
+              <w:tc>
+                <w:tcPr>
+                  <w:tcW w:w="10411" w:type="dxa"/>
+                  <w:shd w:val="clear" w:color="auto" w:fill="auto"/>
+                  <w:tcMar>
+                    <w:top w:w="100" w:type="dxa"/>
+                    <w:left w:w="100" w:type="dxa"/>
+                    <w:bottom w:w="100" w:type="dxa"/>
+                    <w:right w:w="100" w:type="dxa"/>
+                  </w:tcMar>
+                </w:tcPr>
+                <w:p>
+                  <w:pPr>
+                    <w:widowControl w:val="0"/>
+                    <w:spacing w:line="360" w:lineRule="auto"/>
+                    <w:rPr>
+                      <w:b/>
+                    </w:rPr>
+                  </w:pPr>
+                  <w:r>
+                    <w:rPr>
+                      <w:b/>
+                    </w:rPr>
+                    <w:t>What did you like about this project?</w:t>
+                  </w:r>
+                </w:p>
+              </w:tc>
+            </w:tr>
             <w:tr>
               <w:tc>
                 <w:tcPr>
-                  <w:tcW w:w="12565" w:type="dxa"/>
+                  <w:tcW w:w="10411" w:type="dxa"/>
+                  <w:shd w:val="clear" w:color="auto" w:fill="auto"/>
+                  <w:tcMar>
+                    <w:top w:w="100" w:type="dxa"/>
+                    <w:left w:w="100" w:type="dxa"/>
+                    <w:bottom w:w="100" w:type="dxa"/>
+                    <w:right w:w="100" w:type="dxa"/>
+                  </w:tcMar>
+                </w:tcPr>
+                <w:p>
+                  <w:pPr>
+                    <w:pStyle w:val="ListParagraph"/>
+                    <w:widowControl w:val="0"/>
+                    <w:numPr>
+                      <w:ilvl w:val="0"/>
+                      <w:numId w:val="10"/>
+                    </w:numPr>
+                    <w:pBdr>
+                      <w:top w:val="nil"/>
+                      <w:left w:val="nil"/>
+                      <w:bottom w:val="nil"/>
+                      <w:right w:val="nil"/>
+                      <w:between w:val="nil"/>
+                    </w:pBdr>
+                    <w:spacing w:line="360" w:lineRule="auto"/>
+                    <w:rPr>
+                      <w:bCs/>
+                    </w:rPr>
+                  </w:pPr>
+                  <w:r>
+                    <w:rPr>
+                      <w:bCs/>
+                    </w:rPr>
+                    <w:t xml:space="preserve">It is my first attempt to create a </w:t>
+                  </w:r>
+                  <w:r>
+                    <w:rPr>
+                      <w:bCs/>
+                    </w:rPr>
+                    <w:t>JavaScript</w:t>
+                  </w:r>
+                  <w:r>
+                    <w:rPr>
+                      <w:bCs/>
+                    </w:rPr>
+                    <w:t xml:space="preserve"> game</w:t>
+                  </w:r>
+                </w:p>
+                <w:p>
+                  <w:pPr>
+                    <w:pStyle w:val="ListParagraph"/>
+                    <w:widowControl w:val="0"/>
+                    <w:numPr>
+                      <w:ilvl w:val="0"/>
+                      <w:numId w:val="10"/>
+                    </w:numPr>
+                    <w:pBdr>
+                      <w:top w:val="nil"/>
+                      <w:left w:val="nil"/>
+                      <w:bottom w:val="nil"/>
+                      <w:right w:val="nil"/>
+                      <w:between w:val="nil"/>
+                    </w:pBdr>
+                    <w:spacing w:line="360" w:lineRule="auto"/>
+                    <w:rPr>
+                      <w:bCs/>
+                    </w:rPr>
+                  </w:pPr>
+                  <w:r>
+                    <w:rPr>
+                      <w:bCs/>
+                    </w:rPr>
+                    <w:t xml:space="preserve">Tried my best to code without referring to </w:t>
+                  </w:r>
+                  <w:proofErr w:type="spellStart"/>
+                  <w:r>
+                    <w:rPr>
+                      <w:bCs/>
+                    </w:rPr>
+                    <w:t>Codecademy</w:t>
+                  </w:r>
+                  <w:proofErr w:type="spellEnd"/>
+                  <w:r>
+                    <w:rPr>
+                      <w:bCs/>
+                    </w:rPr>
+                    <w:t xml:space="preserve"> sample solution code</w:t>
+                  </w:r>
+                </w:p>
+              </w:tc>
+            </w:tr>
+            <w:tr>
+              <w:tc>
+                <w:tcPr>
+                  <w:tcW w:w="10411" w:type="dxa"/>
+                  <w:shd w:val="clear" w:color="auto" w:fill="auto"/>
+                  <w:tcMar>
+                    <w:top w:w="100" w:type="dxa"/>
+                    <w:left w:w="100" w:type="dxa"/>
+                    <w:bottom w:w="100" w:type="dxa"/>
+                    <w:right w:w="100" w:type="dxa"/>
+                  </w:tcMar>
+                </w:tcPr>
+                <w:p>
+                  <w:pPr>
+                    <w:widowControl w:val="0"/>
+                    <w:spacing w:line="360" w:lineRule="auto"/>
+                    <w:rPr>
+                      <w:b/>
+                    </w:rPr>
+                  </w:pPr>
+                  <w:r>
+                    <w:rPr>
+                      <w:b/>
+                    </w:rPr>
+                    <w:t>What did you struggle with in this project?</w:t>
+                  </w:r>
+                </w:p>
+              </w:tc>
+            </w:tr>
+            <w:tr>
+              <w:tc>
+                <w:tcPr>
+                  <w:tcW w:w="10411" w:type="dxa"/>
+                  <w:shd w:val="clear" w:color="auto" w:fill="auto"/>
+                  <w:tcMar>
+                    <w:top w:w="100" w:type="dxa"/>
+                    <w:left w:w="100" w:type="dxa"/>
+                    <w:bottom w:w="100" w:type="dxa"/>
+                    <w:right w:w="100" w:type="dxa"/>
+                  </w:tcMar>
+                </w:tcPr>
+                <w:p>
+                  <w:pPr>
+                    <w:pStyle w:val="ListParagraph"/>
+                    <w:widowControl w:val="0"/>
+                    <w:numPr>
+                      <w:ilvl w:val="0"/>
+                      <w:numId w:val="11"/>
+                    </w:numPr>
+                    <w:pBdr>
+                      <w:top w:val="nil"/>
+                      <w:left w:val="nil"/>
+                      <w:bottom w:val="nil"/>
+                      <w:right w:val="nil"/>
+                      <w:between w:val="nil"/>
+                    </w:pBdr>
+                    <w:spacing w:line="360" w:lineRule="auto"/>
+                    <w:rPr>
+                      <w:bCs/>
+                    </w:rPr>
+                  </w:pPr>
+                  <w:r>
+                    <w:rPr>
+                      <w:bCs/>
+                    </w:rPr>
+                    <w:t>randomized field</w:t>
+                  </w:r>
+                  <w:r>
+                    <w:rPr>
+                      <w:bCs/>
+                    </w:rPr>
+                    <w:t xml:space="preserve"> has no hat character, until I seek help from ChatGPT</w:t>
+                  </w:r>
+                </w:p>
+                <w:p>
+                  <w:pPr>
+                    <w:pStyle w:val="ListParagraph"/>
+                    <w:widowControl w:val="0"/>
+                    <w:numPr>
+                      <w:ilvl w:val="0"/>
+                      <w:numId w:val="11"/>
+                    </w:numPr>
+                    <w:pBdr>
+                      <w:top w:val="nil"/>
+                      <w:left w:val="nil"/>
+                      <w:bottom w:val="nil"/>
+                      <w:right w:val="nil"/>
+                      <w:between w:val="nil"/>
+                    </w:pBdr>
+                    <w:spacing w:line="360" w:lineRule="auto"/>
+                    <w:rPr>
+                      <w:bCs/>
+                    </w:rPr>
+                  </w:pPr>
+                  <w:r>
+                    <w:rPr>
+                      <w:bCs/>
+                    </w:rPr>
+                    <w:t>cannot use imported module, until I asked Martin</w:t>
+                  </w:r>
+                </w:p>
+                <w:p>
+                  <w:pPr>
+                    <w:pStyle w:val="ListParagraph"/>
+                    <w:widowControl w:val="0"/>
+                    <w:numPr>
+                      <w:ilvl w:val="0"/>
+                      <w:numId w:val="11"/>
+                    </w:numPr>
+                    <w:pBdr>
+                      <w:top w:val="nil"/>
+                      <w:left w:val="nil"/>
+                      <w:bottom w:val="nil"/>
+                      <w:right w:val="nil"/>
+                      <w:between w:val="nil"/>
+                    </w:pBdr>
+                    <w:spacing w:line="360" w:lineRule="auto"/>
+                    <w:rPr>
+                      <w:bCs/>
+                    </w:rPr>
+                  </w:pPr>
+                  <w:r>
+                    <w:rPr>
+                      <w:bCs/>
+                    </w:rPr>
+                    <w:t>had difficulty in refactoring similar codes for horizontal and vertical movement</w:t>
+                  </w:r>
+                </w:p>
+                <w:p>
+                  <w:pPr>
+                    <w:pStyle w:val="ListParagraph"/>
+                    <w:widowControl w:val="0"/>
+                    <w:numPr>
+                      <w:ilvl w:val="0"/>
+                      <w:numId w:val="11"/>
+                    </w:numPr>
+                    <w:pBdr>
+                      <w:top w:val="nil"/>
+                      <w:left w:val="nil"/>
+                      <w:bottom w:val="nil"/>
+                      <w:right w:val="nil"/>
+                      <w:between w:val="nil"/>
+                    </w:pBdr>
+                    <w:spacing w:line="360" w:lineRule="auto"/>
+                    <w:rPr>
+                      <w:bCs/>
+                    </w:rPr>
+                  </w:pPr>
+                  <w:r>
+                    <w:rPr>
+                      <w:bCs/>
+                    </w:rPr>
+                    <w:t>some randomized fields are unsolvable</w:t>
+                  </w:r>
+                  <w:r>
+                    <w:rPr>
+                      <w:bCs/>
+                    </w:rPr>
+                    <w:t>, as I don’t know how to create field validator</w:t>
+                  </w:r>
+                </w:p>
+              </w:tc>
+            </w:tr>
+            <w:tr>
+              <w:tc>
+                <w:tcPr>
+                  <w:tcW w:w="10411" w:type="dxa"/>
                   <w:shd w:val="clear" w:color="auto" w:fill="auto"/>
                   <w:tcMar>
                     <w:top w:w="100" w:type="dxa"/>
@@ -900,12 +1189,32 @@
                       <w:right w:val="nil"/>
                       <w:between w:val="nil"/>
                     </w:pBdr>
-                    <w:spacing w:line="240" w:lineRule="auto"/>
+                    <w:spacing w:line="360" w:lineRule="auto"/>
                     <w:rPr>
                       <w:b/>
                     </w:rPr>
                   </w:pPr>
+                  <w:r>
+                    <w:rPr>
+                      <w:b/>
+                    </w:rPr>
+                    <w:t>What would make your experience with this assessment better?</w:t>
+                  </w:r>
                 </w:p>
+              </w:tc>
+            </w:tr>
+            <w:tr>
+              <w:tc>
+                <w:tcPr>
+                  <w:tcW w:w="10411" w:type="dxa"/>
+                  <w:shd w:val="clear" w:color="auto" w:fill="auto"/>
+                  <w:tcMar>
+                    <w:top w:w="100" w:type="dxa"/>
+                    <w:left w:w="100" w:type="dxa"/>
+                    <w:bottom w:w="100" w:type="dxa"/>
+                    <w:right w:w="100" w:type="dxa"/>
+                  </w:tcMar>
+                </w:tcPr>
                 <w:p>
                   <w:pPr>
                     <w:widowControl w:val="0"/>
@@ -916,15 +1225,44 @@
                       <w:right w:val="nil"/>
                       <w:between w:val="nil"/>
                     </w:pBdr>
-                    <w:spacing w:line="240" w:lineRule="auto"/>
+                    <w:spacing w:line="360" w:lineRule="auto"/>
                     <w:rPr>
-                      <w:b/>
+                      <w:bCs/>
                     </w:rPr>
                   </w:pPr>
+                  <w:r>
+                    <w:rPr>
+                      <w:bCs/>
+                    </w:rPr>
+                    <w:t xml:space="preserve">If </w:t>
+                  </w:r>
+                  <w:r>
+                    <w:rPr>
+                      <w:bCs/>
+                    </w:rPr>
+                    <w:t>some</w:t>
+                  </w:r>
+                  <w:r>
+                    <w:rPr>
+                      <w:bCs/>
+                    </w:rPr>
+                    <w:t xml:space="preserve"> additional</w:t>
+                  </w:r>
+                  <w:r>
+                    <w:rPr>
+                      <w:bCs/>
+                    </w:rPr>
+                    <w:t xml:space="preserve"> skills required are taught &amp; had sufficient practice before attempting this assessment</w:t>
+                  </w:r>
                 </w:p>
                 <w:p>
                   <w:pPr>
+                    <w:pStyle w:val="ListParagraph"/>
                     <w:widowControl w:val="0"/>
+                    <w:numPr>
+                      <w:ilvl w:val="0"/>
+                      <w:numId w:val="13"/>
+                    </w:numPr>
                     <w:pBdr>
                       <w:top w:val="nil"/>
                       <w:left w:val="nil"/>
@@ -932,15 +1270,26 @@
                       <w:right w:val="nil"/>
                       <w:between w:val="nil"/>
                     </w:pBdr>
-                    <w:spacing w:line="240" w:lineRule="auto"/>
+                    <w:spacing w:line="360" w:lineRule="auto"/>
                     <w:rPr>
-                      <w:b/>
+                      <w:bCs/>
                     </w:rPr>
                   </w:pPr>
+                  <w:r>
+                    <w:rPr>
+                      <w:bCs/>
+                    </w:rPr>
+                    <w:t>refactor similar codes</w:t>
+                  </w:r>
                 </w:p>
                 <w:p>
                   <w:pPr>
+                    <w:pStyle w:val="ListParagraph"/>
                     <w:widowControl w:val="0"/>
+                    <w:numPr>
+                      <w:ilvl w:val="0"/>
+                      <w:numId w:val="13"/>
+                    </w:numPr>
                     <w:pBdr>
                       <w:top w:val="nil"/>
                       <w:left w:val="nil"/>
@@ -948,315 +1297,17 @@
                       <w:right w:val="nil"/>
                       <w:between w:val="nil"/>
                     </w:pBdr>
-                    <w:spacing w:line="240" w:lineRule="auto"/>
+                    <w:spacing w:line="360" w:lineRule="auto"/>
                     <w:rPr>
-                      <w:b/>
+                      <w:bCs/>
                     </w:rPr>
                   </w:pPr>
-                </w:p>
-                <w:p>
-                  <w:pPr>
-                    <w:widowControl w:val="0"/>
-                    <w:pBdr>
-                      <w:top w:val="nil"/>
-                      <w:left w:val="nil"/>
-                      <w:bottom w:val="nil"/>
-                      <w:right w:val="nil"/>
-                      <w:between w:val="nil"/>
-                    </w:pBdr>
-                    <w:spacing w:line="240" w:lineRule="auto"/>
+                  <w:r>
                     <w:rPr>
-                      <w:b/>
+                      <w:bCs/>
                     </w:rPr>
-                  </w:pPr>
-                </w:p>
-                <w:p>
-                  <w:pPr>
-                    <w:widowControl w:val="0"/>
-                    <w:pBdr>
-                      <w:top w:val="nil"/>
-                      <w:left w:val="nil"/>
-                      <w:bottom w:val="nil"/>
-                      <w:right w:val="nil"/>
-                      <w:between w:val="nil"/>
-                    </w:pBdr>
-                    <w:spacing w:line="240" w:lineRule="auto"/>
-                    <w:rPr>
-                      <w:b/>
-                    </w:rPr>
-                  </w:pPr>
-                </w:p>
-                <w:p>
-                  <w:pPr>
-                    <w:widowControl w:val="0"/>
-                    <w:pBdr>
-                      <w:top w:val="nil"/>
-                      <w:left w:val="nil"/>
-                      <w:bottom w:val="nil"/>
-                      <w:right w:val="nil"/>
-                      <w:between w:val="nil"/>
-                    </w:pBdr>
-                    <w:spacing w:line="240" w:lineRule="auto"/>
-                    <w:rPr>
-                      <w:b/>
-                    </w:rPr>
-                  </w:pPr>
-                </w:p>
-                <w:p>
-                  <w:pPr>
-                    <w:widowControl w:val="0"/>
-                    <w:pBdr>
-                      <w:top w:val="nil"/>
-                      <w:left w:val="nil"/>
-                      <w:bottom w:val="nil"/>
-                      <w:right w:val="nil"/>
-                      <w:between w:val="nil"/>
-                    </w:pBdr>
-                    <w:spacing w:line="240" w:lineRule="auto"/>
-                    <w:rPr>
-                      <w:b/>
-                    </w:rPr>
-                  </w:pPr>
-                </w:p>
-                <w:p>
-                  <w:pPr>
-                    <w:widowControl w:val="0"/>
-                    <w:pBdr>
-                      <w:top w:val="nil"/>
-                      <w:left w:val="nil"/>
-                      <w:bottom w:val="nil"/>
-                      <w:right w:val="nil"/>
-                      <w:between w:val="nil"/>
-                    </w:pBdr>
-                    <w:spacing w:line="240" w:lineRule="auto"/>
-                    <w:rPr>
-                      <w:b/>
-                    </w:rPr>
-                  </w:pPr>
-                </w:p>
-                <w:p>
-                  <w:pPr>
-                    <w:widowControl w:val="0"/>
-                    <w:pBdr>
-                      <w:top w:val="nil"/>
-                      <w:left w:val="nil"/>
-                      <w:bottom w:val="nil"/>
-                      <w:right w:val="nil"/>
-                      <w:between w:val="nil"/>
-                    </w:pBdr>
-                    <w:spacing w:line="240" w:lineRule="auto"/>
-                    <w:rPr>
-                      <w:b/>
-                    </w:rPr>
-                  </w:pPr>
-                </w:p>
-                <w:p>
-                  <w:pPr>
-                    <w:widowControl w:val="0"/>
-                    <w:pBdr>
-                      <w:top w:val="nil"/>
-                      <w:left w:val="nil"/>
-                      <w:bottom w:val="nil"/>
-                      <w:right w:val="nil"/>
-                      <w:between w:val="nil"/>
-                    </w:pBdr>
-                    <w:spacing w:line="240" w:lineRule="auto"/>
-                    <w:rPr>
-                      <w:b/>
-                    </w:rPr>
-                  </w:pPr>
-                </w:p>
-                <w:p>
-                  <w:pPr>
-                    <w:widowControl w:val="0"/>
-                    <w:pBdr>
-                      <w:top w:val="nil"/>
-                      <w:left w:val="nil"/>
-                      <w:bottom w:val="nil"/>
-                      <w:right w:val="nil"/>
-                      <w:between w:val="nil"/>
-                    </w:pBdr>
-                    <w:spacing w:line="240" w:lineRule="auto"/>
-                    <w:rPr>
-                      <w:b/>
-                    </w:rPr>
-                  </w:pPr>
-                </w:p>
-                <w:p>
-                  <w:pPr>
-                    <w:widowControl w:val="0"/>
-                    <w:pBdr>
-                      <w:top w:val="nil"/>
-                      <w:left w:val="nil"/>
-                      <w:bottom w:val="nil"/>
-                      <w:right w:val="nil"/>
-                      <w:between w:val="nil"/>
-                    </w:pBdr>
-                    <w:spacing w:line="240" w:lineRule="auto"/>
-                    <w:rPr>
-                      <w:b/>
-                    </w:rPr>
-                  </w:pPr>
-                </w:p>
-                <w:p>
-                  <w:pPr>
-                    <w:widowControl w:val="0"/>
-                    <w:pBdr>
-                      <w:top w:val="nil"/>
-                      <w:left w:val="nil"/>
-                      <w:bottom w:val="nil"/>
-                      <w:right w:val="nil"/>
-                      <w:between w:val="nil"/>
-                    </w:pBdr>
-                    <w:spacing w:line="240" w:lineRule="auto"/>
-                    <w:rPr>
-                      <w:b/>
-                    </w:rPr>
-                  </w:pPr>
-                </w:p>
-                <w:p>
-                  <w:pPr>
-                    <w:widowControl w:val="0"/>
-                    <w:pBdr>
-                      <w:top w:val="nil"/>
-                      <w:left w:val="nil"/>
-                      <w:bottom w:val="nil"/>
-                      <w:right w:val="nil"/>
-                      <w:between w:val="nil"/>
-                    </w:pBdr>
-                    <w:spacing w:line="240" w:lineRule="auto"/>
-                    <w:rPr>
-                      <w:b/>
-                    </w:rPr>
-                  </w:pPr>
-                </w:p>
-                <w:p>
-                  <w:pPr>
-                    <w:widowControl w:val="0"/>
-                    <w:pBdr>
-                      <w:top w:val="nil"/>
-                      <w:left w:val="nil"/>
-                      <w:bottom w:val="nil"/>
-                      <w:right w:val="nil"/>
-                      <w:between w:val="nil"/>
-                    </w:pBdr>
-                    <w:spacing w:line="240" w:lineRule="auto"/>
-                    <w:rPr>
-                      <w:b/>
-                    </w:rPr>
-                  </w:pPr>
-                </w:p>
-                <w:p>
-                  <w:pPr>
-                    <w:widowControl w:val="0"/>
-                    <w:pBdr>
-                      <w:top w:val="nil"/>
-                      <w:left w:val="nil"/>
-                      <w:bottom w:val="nil"/>
-                      <w:right w:val="nil"/>
-                      <w:between w:val="nil"/>
-                    </w:pBdr>
-                    <w:spacing w:line="240" w:lineRule="auto"/>
-                    <w:rPr>
-                      <w:b/>
-                    </w:rPr>
-                  </w:pPr>
-                </w:p>
-                <w:p>
-                  <w:pPr>
-                    <w:widowControl w:val="0"/>
-                    <w:pBdr>
-                      <w:top w:val="nil"/>
-                      <w:left w:val="nil"/>
-                      <w:bottom w:val="nil"/>
-                      <w:right w:val="nil"/>
-                      <w:between w:val="nil"/>
-                    </w:pBdr>
-                    <w:spacing w:line="240" w:lineRule="auto"/>
-                    <w:rPr>
-                      <w:b/>
-                    </w:rPr>
-                  </w:pPr>
-                </w:p>
-                <w:p>
-                  <w:pPr>
-                    <w:widowControl w:val="0"/>
-                    <w:pBdr>
-                      <w:top w:val="nil"/>
-                      <w:left w:val="nil"/>
-                      <w:bottom w:val="nil"/>
-                      <w:right w:val="nil"/>
-                      <w:between w:val="nil"/>
-                    </w:pBdr>
-                    <w:spacing w:line="240" w:lineRule="auto"/>
-                    <w:rPr>
-                      <w:b/>
-                    </w:rPr>
-                  </w:pPr>
-                </w:p>
-                <w:p>
-                  <w:pPr>
-                    <w:widowControl w:val="0"/>
-                    <w:pBdr>
-                      <w:top w:val="nil"/>
-                      <w:left w:val="nil"/>
-                      <w:bottom w:val="nil"/>
-                      <w:right w:val="nil"/>
-                      <w:between w:val="nil"/>
-                    </w:pBdr>
-                    <w:spacing w:line="240" w:lineRule="auto"/>
-                    <w:rPr>
-                      <w:b/>
-                    </w:rPr>
-                  </w:pPr>
-                </w:p>
-                <w:p>
-                  <w:pPr>
-                    <w:widowControl w:val="0"/>
-                    <w:pBdr>
-                      <w:top w:val="nil"/>
-                      <w:left w:val="nil"/>
-                      <w:bottom w:val="nil"/>
-                      <w:right w:val="nil"/>
-                      <w:between w:val="nil"/>
-                    </w:pBdr>
-                    <w:spacing w:line="240" w:lineRule="auto"/>
-                    <w:rPr>
-                      <w:b/>
-                    </w:rPr>
-                  </w:pPr>
-                </w:p>
-                <w:p>
-                  <w:pPr>
-                    <w:widowControl w:val="0"/>
-                    <w:pBdr>
-                      <w:top w:val="nil"/>
-                      <w:left w:val="nil"/>
-                      <w:bottom w:val="nil"/>
-                      <w:right w:val="nil"/>
-                      <w:between w:val="nil"/>
-                    </w:pBdr>
-                    <w:spacing w:line="240" w:lineRule="auto"/>
-                    <w:rPr>
-                      <w:b/>
-                    </w:rPr>
-                  </w:pPr>
-                </w:p>
-                <w:p>
-                  <w:pPr>
-                    <w:widowControl w:val="0"/>
-                    <w:pBdr>
-                      <w:top w:val="nil"/>
-                      <w:left w:val="nil"/>
-                      <w:bottom w:val="nil"/>
-                      <w:right w:val="nil"/>
-                      <w:between w:val="nil"/>
-                    </w:pBdr>
-                    <w:spacing w:line="240" w:lineRule="auto"/>
-                    <w:rPr>
-                      <w:b/>
-                    </w:rPr>
-                  </w:pPr>
+                    <w:t>creating solvable randomized fields</w:t>
+                  </w:r>
                 </w:p>
               </w:tc>
             </w:tr>
@@ -1273,34 +1324,6 @@
         </w:tc>
       </w:tr>
     </w:tbl>
-    <w:p>
-      <w:pPr>
-        <w:rPr>
-          <w:u w:val="single"/>
-        </w:rPr>
-      </w:pPr>
-    </w:p>
-    <w:p>
-      <w:pPr>
-        <w:rPr>
-          <w:u w:val="single"/>
-        </w:rPr>
-      </w:pPr>
-    </w:p>
-    <w:p>
-      <w:pPr>
-        <w:rPr>
-          <w:u w:val="single"/>
-        </w:rPr>
-      </w:pPr>
-    </w:p>
-    <w:p>
-      <w:pPr>
-        <w:rPr>
-          <w:u w:val="single"/>
-        </w:rPr>
-      </w:pPr>
-    </w:p>
     <w:p>
       <w:pPr>
         <w:rPr>
@@ -1416,7 +1439,7 @@
     <w:sectPr>
       <w:headerReference w:type="default" r:id="rId10"/>
       <w:footerReference w:type="default" r:id="rId11"/>
-      <w:pgSz w:w="15840" w:h="12240" w:orient="landscape"/>
+      <w:pgSz w:w="12240" w:h="15840"/>
       <w:pgMar w:top="720" w:right="720" w:bottom="720" w:left="720" w:header="720" w:footer="720" w:gutter="0"/>
       <w:pgNumType w:start="1"/>
       <w:cols w:space="720"/>
@@ -1880,6 +1903,345 @@
     </w:lvl>
   </w:abstractNum>
   <w:abstractNum w:abstractNumId="3" w15:restartNumberingAfterBreak="0">
+    <w:nsid w:val="2E465CBC"/>
+    <w:multiLevelType w:val="hybridMultilevel"/>
+    <w:tmpl w:val="BD3C3D7E"/>
+    <w:lvl w:ilvl="0" w:tplc="48090001">
+      <w:start w:val="1"/>
+      <w:numFmt w:val="bullet"/>
+      <w:lvlText w:val=""/>
+      <w:lvlJc w:val="left"/>
+      <w:pPr>
+        <w:ind w:left="720" w:hanging="360"/>
+      </w:pPr>
+      <w:rPr>
+        <w:rFonts w:ascii="Symbol" w:hAnsi="Symbol" w:hint="default"/>
+      </w:rPr>
+    </w:lvl>
+    <w:lvl w:ilvl="1" w:tplc="48090003" w:tentative="1">
+      <w:start w:val="1"/>
+      <w:numFmt w:val="bullet"/>
+      <w:lvlText w:val="o"/>
+      <w:lvlJc w:val="left"/>
+      <w:pPr>
+        <w:ind w:left="1440" w:hanging="360"/>
+      </w:pPr>
+      <w:rPr>
+        <w:rFonts w:ascii="Courier New" w:hAnsi="Courier New" w:cs="Courier New" w:hint="default"/>
+      </w:rPr>
+    </w:lvl>
+    <w:lvl w:ilvl="2" w:tplc="48090005" w:tentative="1">
+      <w:start w:val="1"/>
+      <w:numFmt w:val="bullet"/>
+      <w:lvlText w:val=""/>
+      <w:lvlJc w:val="left"/>
+      <w:pPr>
+        <w:ind w:left="2160" w:hanging="360"/>
+      </w:pPr>
+      <w:rPr>
+        <w:rFonts w:ascii="Wingdings" w:hAnsi="Wingdings" w:hint="default"/>
+      </w:rPr>
+    </w:lvl>
+    <w:lvl w:ilvl="3" w:tplc="48090001" w:tentative="1">
+      <w:start w:val="1"/>
+      <w:numFmt w:val="bullet"/>
+      <w:lvlText w:val=""/>
+      <w:lvlJc w:val="left"/>
+      <w:pPr>
+        <w:ind w:left="2880" w:hanging="360"/>
+      </w:pPr>
+      <w:rPr>
+        <w:rFonts w:ascii="Symbol" w:hAnsi="Symbol" w:hint="default"/>
+      </w:rPr>
+    </w:lvl>
+    <w:lvl w:ilvl="4" w:tplc="48090003" w:tentative="1">
+      <w:start w:val="1"/>
+      <w:numFmt w:val="bullet"/>
+      <w:lvlText w:val="o"/>
+      <w:lvlJc w:val="left"/>
+      <w:pPr>
+        <w:ind w:left="3600" w:hanging="360"/>
+      </w:pPr>
+      <w:rPr>
+        <w:rFonts w:ascii="Courier New" w:hAnsi="Courier New" w:cs="Courier New" w:hint="default"/>
+      </w:rPr>
+    </w:lvl>
+    <w:lvl w:ilvl="5" w:tplc="48090005" w:tentative="1">
+      <w:start w:val="1"/>
+      <w:numFmt w:val="bullet"/>
+      <w:lvlText w:val=""/>
+      <w:lvlJc w:val="left"/>
+      <w:pPr>
+        <w:ind w:left="4320" w:hanging="360"/>
+      </w:pPr>
+      <w:rPr>
+        <w:rFonts w:ascii="Wingdings" w:hAnsi="Wingdings" w:hint="default"/>
+      </w:rPr>
+    </w:lvl>
+    <w:lvl w:ilvl="6" w:tplc="48090001" w:tentative="1">
+      <w:start w:val="1"/>
+      <w:numFmt w:val="bullet"/>
+      <w:lvlText w:val=""/>
+      <w:lvlJc w:val="left"/>
+      <w:pPr>
+        <w:ind w:left="5040" w:hanging="360"/>
+      </w:pPr>
+      <w:rPr>
+        <w:rFonts w:ascii="Symbol" w:hAnsi="Symbol" w:hint="default"/>
+      </w:rPr>
+    </w:lvl>
+    <w:lvl w:ilvl="7" w:tplc="48090003" w:tentative="1">
+      <w:start w:val="1"/>
+      <w:numFmt w:val="bullet"/>
+      <w:lvlText w:val="o"/>
+      <w:lvlJc w:val="left"/>
+      <w:pPr>
+        <w:ind w:left="5760" w:hanging="360"/>
+      </w:pPr>
+      <w:rPr>
+        <w:rFonts w:ascii="Courier New" w:hAnsi="Courier New" w:cs="Courier New" w:hint="default"/>
+      </w:rPr>
+    </w:lvl>
+    <w:lvl w:ilvl="8" w:tplc="48090005" w:tentative="1">
+      <w:start w:val="1"/>
+      <w:numFmt w:val="bullet"/>
+      <w:lvlText w:val=""/>
+      <w:lvlJc w:val="left"/>
+      <w:pPr>
+        <w:ind w:left="6480" w:hanging="360"/>
+      </w:pPr>
+      <w:rPr>
+        <w:rFonts w:ascii="Wingdings" w:hAnsi="Wingdings" w:hint="default"/>
+      </w:rPr>
+    </w:lvl>
+  </w:abstractNum>
+  <w:abstractNum w:abstractNumId="4" w15:restartNumberingAfterBreak="0">
+    <w:nsid w:val="31525B25"/>
+    <w:multiLevelType w:val="hybridMultilevel"/>
+    <w:tmpl w:val="E030482C"/>
+    <w:lvl w:ilvl="0" w:tplc="48090001">
+      <w:start w:val="1"/>
+      <w:numFmt w:val="bullet"/>
+      <w:lvlText w:val=""/>
+      <w:lvlJc w:val="left"/>
+      <w:pPr>
+        <w:ind w:left="720" w:hanging="360"/>
+      </w:pPr>
+      <w:rPr>
+        <w:rFonts w:ascii="Symbol" w:hAnsi="Symbol" w:hint="default"/>
+      </w:rPr>
+    </w:lvl>
+    <w:lvl w:ilvl="1" w:tplc="48090003" w:tentative="1">
+      <w:start w:val="1"/>
+      <w:numFmt w:val="bullet"/>
+      <w:lvlText w:val="o"/>
+      <w:lvlJc w:val="left"/>
+      <w:pPr>
+        <w:ind w:left="1440" w:hanging="360"/>
+      </w:pPr>
+      <w:rPr>
+        <w:rFonts w:ascii="Courier New" w:hAnsi="Courier New" w:cs="Courier New" w:hint="default"/>
+      </w:rPr>
+    </w:lvl>
+    <w:lvl w:ilvl="2" w:tplc="48090005" w:tentative="1">
+      <w:start w:val="1"/>
+      <w:numFmt w:val="bullet"/>
+      <w:lvlText w:val=""/>
+      <w:lvlJc w:val="left"/>
+      <w:pPr>
+        <w:ind w:left="2160" w:hanging="360"/>
+      </w:pPr>
+      <w:rPr>
+        <w:rFonts w:ascii="Wingdings" w:hAnsi="Wingdings" w:hint="default"/>
+      </w:rPr>
+    </w:lvl>
+    <w:lvl w:ilvl="3" w:tplc="48090001" w:tentative="1">
+      <w:start w:val="1"/>
+      <w:numFmt w:val="bullet"/>
+      <w:lvlText w:val=""/>
+      <w:lvlJc w:val="left"/>
+      <w:pPr>
+        <w:ind w:left="2880" w:hanging="360"/>
+      </w:pPr>
+      <w:rPr>
+        <w:rFonts w:ascii="Symbol" w:hAnsi="Symbol" w:hint="default"/>
+      </w:rPr>
+    </w:lvl>
+    <w:lvl w:ilvl="4" w:tplc="48090003" w:tentative="1">
+      <w:start w:val="1"/>
+      <w:numFmt w:val="bullet"/>
+      <w:lvlText w:val="o"/>
+      <w:lvlJc w:val="left"/>
+      <w:pPr>
+        <w:ind w:left="3600" w:hanging="360"/>
+      </w:pPr>
+      <w:rPr>
+        <w:rFonts w:ascii="Courier New" w:hAnsi="Courier New" w:cs="Courier New" w:hint="default"/>
+      </w:rPr>
+    </w:lvl>
+    <w:lvl w:ilvl="5" w:tplc="48090005" w:tentative="1">
+      <w:start w:val="1"/>
+      <w:numFmt w:val="bullet"/>
+      <w:lvlText w:val=""/>
+      <w:lvlJc w:val="left"/>
+      <w:pPr>
+        <w:ind w:left="4320" w:hanging="360"/>
+      </w:pPr>
+      <w:rPr>
+        <w:rFonts w:ascii="Wingdings" w:hAnsi="Wingdings" w:hint="default"/>
+      </w:rPr>
+    </w:lvl>
+    <w:lvl w:ilvl="6" w:tplc="48090001" w:tentative="1">
+      <w:start w:val="1"/>
+      <w:numFmt w:val="bullet"/>
+      <w:lvlText w:val=""/>
+      <w:lvlJc w:val="left"/>
+      <w:pPr>
+        <w:ind w:left="5040" w:hanging="360"/>
+      </w:pPr>
+      <w:rPr>
+        <w:rFonts w:ascii="Symbol" w:hAnsi="Symbol" w:hint="default"/>
+      </w:rPr>
+    </w:lvl>
+    <w:lvl w:ilvl="7" w:tplc="48090003" w:tentative="1">
+      <w:start w:val="1"/>
+      <w:numFmt w:val="bullet"/>
+      <w:lvlText w:val="o"/>
+      <w:lvlJc w:val="left"/>
+      <w:pPr>
+        <w:ind w:left="5760" w:hanging="360"/>
+      </w:pPr>
+      <w:rPr>
+        <w:rFonts w:ascii="Courier New" w:hAnsi="Courier New" w:cs="Courier New" w:hint="default"/>
+      </w:rPr>
+    </w:lvl>
+    <w:lvl w:ilvl="8" w:tplc="48090005" w:tentative="1">
+      <w:start w:val="1"/>
+      <w:numFmt w:val="bullet"/>
+      <w:lvlText w:val=""/>
+      <w:lvlJc w:val="left"/>
+      <w:pPr>
+        <w:ind w:left="6480" w:hanging="360"/>
+      </w:pPr>
+      <w:rPr>
+        <w:rFonts w:ascii="Wingdings" w:hAnsi="Wingdings" w:hint="default"/>
+      </w:rPr>
+    </w:lvl>
+  </w:abstractNum>
+  <w:abstractNum w:abstractNumId="5" w15:restartNumberingAfterBreak="0">
+    <w:nsid w:val="334054B2"/>
+    <w:multiLevelType w:val="hybridMultilevel"/>
+    <w:tmpl w:val="F0E63954"/>
+    <w:lvl w:ilvl="0" w:tplc="48090001">
+      <w:start w:val="1"/>
+      <w:numFmt w:val="bullet"/>
+      <w:lvlText w:val=""/>
+      <w:lvlJc w:val="left"/>
+      <w:pPr>
+        <w:ind w:left="720" w:hanging="360"/>
+      </w:pPr>
+      <w:rPr>
+        <w:rFonts w:ascii="Symbol" w:hAnsi="Symbol" w:hint="default"/>
+      </w:rPr>
+    </w:lvl>
+    <w:lvl w:ilvl="1" w:tplc="48090003" w:tentative="1">
+      <w:start w:val="1"/>
+      <w:numFmt w:val="bullet"/>
+      <w:lvlText w:val="o"/>
+      <w:lvlJc w:val="left"/>
+      <w:pPr>
+        <w:ind w:left="1440" w:hanging="360"/>
+      </w:pPr>
+      <w:rPr>
+        <w:rFonts w:ascii="Courier New" w:hAnsi="Courier New" w:cs="Courier New" w:hint="default"/>
+      </w:rPr>
+    </w:lvl>
+    <w:lvl w:ilvl="2" w:tplc="48090005" w:tentative="1">
+      <w:start w:val="1"/>
+      <w:numFmt w:val="bullet"/>
+      <w:lvlText w:val=""/>
+      <w:lvlJc w:val="left"/>
+      <w:pPr>
+        <w:ind w:left="2160" w:hanging="360"/>
+      </w:pPr>
+      <w:rPr>
+        <w:rFonts w:ascii="Wingdings" w:hAnsi="Wingdings" w:hint="default"/>
+      </w:rPr>
+    </w:lvl>
+    <w:lvl w:ilvl="3" w:tplc="48090001" w:tentative="1">
+      <w:start w:val="1"/>
+      <w:numFmt w:val="bullet"/>
+      <w:lvlText w:val=""/>
+      <w:lvlJc w:val="left"/>
+      <w:pPr>
+        <w:ind w:left="2880" w:hanging="360"/>
+      </w:pPr>
+      <w:rPr>
+        <w:rFonts w:ascii="Symbol" w:hAnsi="Symbol" w:hint="default"/>
+      </w:rPr>
+    </w:lvl>
+    <w:lvl w:ilvl="4" w:tplc="48090003" w:tentative="1">
+      <w:start w:val="1"/>
+      <w:numFmt w:val="bullet"/>
+      <w:lvlText w:val="o"/>
+      <w:lvlJc w:val="left"/>
+      <w:pPr>
+        <w:ind w:left="3600" w:hanging="360"/>
+      </w:pPr>
+      <w:rPr>
+        <w:rFonts w:ascii="Courier New" w:hAnsi="Courier New" w:cs="Courier New" w:hint="default"/>
+      </w:rPr>
+    </w:lvl>
+    <w:lvl w:ilvl="5" w:tplc="48090005" w:tentative="1">
+      <w:start w:val="1"/>
+      <w:numFmt w:val="bullet"/>
+      <w:lvlText w:val=""/>
+      <w:lvlJc w:val="left"/>
+      <w:pPr>
+        <w:ind w:left="4320" w:hanging="360"/>
+      </w:pPr>
+      <w:rPr>
+        <w:rFonts w:ascii="Wingdings" w:hAnsi="Wingdings" w:hint="default"/>
+      </w:rPr>
+    </w:lvl>
+    <w:lvl w:ilvl="6" w:tplc="48090001" w:tentative="1">
+      <w:start w:val="1"/>
+      <w:numFmt w:val="bullet"/>
+      <w:lvlText w:val=""/>
+      <w:lvlJc w:val="left"/>
+      <w:pPr>
+        <w:ind w:left="5040" w:hanging="360"/>
+      </w:pPr>
+      <w:rPr>
+        <w:rFonts w:ascii="Symbol" w:hAnsi="Symbol" w:hint="default"/>
+      </w:rPr>
+    </w:lvl>
+    <w:lvl w:ilvl="7" w:tplc="48090003" w:tentative="1">
+      <w:start w:val="1"/>
+      <w:numFmt w:val="bullet"/>
+      <w:lvlText w:val="o"/>
+      <w:lvlJc w:val="left"/>
+      <w:pPr>
+        <w:ind w:left="5760" w:hanging="360"/>
+      </w:pPr>
+      <w:rPr>
+        <w:rFonts w:ascii="Courier New" w:hAnsi="Courier New" w:cs="Courier New" w:hint="default"/>
+      </w:rPr>
+    </w:lvl>
+    <w:lvl w:ilvl="8" w:tplc="48090005" w:tentative="1">
+      <w:start w:val="1"/>
+      <w:numFmt w:val="bullet"/>
+      <w:lvlText w:val=""/>
+      <w:lvlJc w:val="left"/>
+      <w:pPr>
+        <w:ind w:left="6480" w:hanging="360"/>
+      </w:pPr>
+      <w:rPr>
+        <w:rFonts w:ascii="Wingdings" w:hAnsi="Wingdings" w:hint="default"/>
+      </w:rPr>
+    </w:lvl>
+  </w:abstractNum>
+  <w:abstractNum w:abstractNumId="6" w15:restartNumberingAfterBreak="0">
     <w:nsid w:val="54F754C4"/>
     <w:multiLevelType w:val="multilevel"/>
     <w:tmpl w:val="64D48CDE"/>
@@ -1992,7 +2354,7 @@
       </w:rPr>
     </w:lvl>
   </w:abstractNum>
-  <w:abstractNum w:abstractNumId="4" w15:restartNumberingAfterBreak="0">
+  <w:abstractNum w:abstractNumId="7" w15:restartNumberingAfterBreak="0">
     <w:nsid w:val="55C77732"/>
     <w:multiLevelType w:val="multilevel"/>
     <w:tmpl w:val="19C6089C"/>
@@ -2105,7 +2467,7 @@
       </w:rPr>
     </w:lvl>
   </w:abstractNum>
-  <w:abstractNum w:abstractNumId="5" w15:restartNumberingAfterBreak="0">
+  <w:abstractNum w:abstractNumId="8" w15:restartNumberingAfterBreak="0">
     <w:nsid w:val="5A467841"/>
     <w:multiLevelType w:val="multilevel"/>
     <w:tmpl w:val="738E99DC"/>
@@ -2218,7 +2580,120 @@
       </w:rPr>
     </w:lvl>
   </w:abstractNum>
-  <w:abstractNum w:abstractNumId="6" w15:restartNumberingAfterBreak="0">
+  <w:abstractNum w:abstractNumId="9" w15:restartNumberingAfterBreak="0">
+    <w:nsid w:val="6D5F16F8"/>
+    <w:multiLevelType w:val="hybridMultilevel"/>
+    <w:tmpl w:val="A1AE13DE"/>
+    <w:lvl w:ilvl="0" w:tplc="48090001">
+      <w:start w:val="1"/>
+      <w:numFmt w:val="bullet"/>
+      <w:lvlText w:val=""/>
+      <w:lvlJc w:val="left"/>
+      <w:pPr>
+        <w:ind w:left="720" w:hanging="360"/>
+      </w:pPr>
+      <w:rPr>
+        <w:rFonts w:ascii="Symbol" w:hAnsi="Symbol" w:hint="default"/>
+      </w:rPr>
+    </w:lvl>
+    <w:lvl w:ilvl="1" w:tplc="48090003" w:tentative="1">
+      <w:start w:val="1"/>
+      <w:numFmt w:val="bullet"/>
+      <w:lvlText w:val="o"/>
+      <w:lvlJc w:val="left"/>
+      <w:pPr>
+        <w:ind w:left="1440" w:hanging="360"/>
+      </w:pPr>
+      <w:rPr>
+        <w:rFonts w:ascii="Courier New" w:hAnsi="Courier New" w:cs="Courier New" w:hint="default"/>
+      </w:rPr>
+    </w:lvl>
+    <w:lvl w:ilvl="2" w:tplc="48090005" w:tentative="1">
+      <w:start w:val="1"/>
+      <w:numFmt w:val="bullet"/>
+      <w:lvlText w:val=""/>
+      <w:lvlJc w:val="left"/>
+      <w:pPr>
+        <w:ind w:left="2160" w:hanging="360"/>
+      </w:pPr>
+      <w:rPr>
+        <w:rFonts w:ascii="Wingdings" w:hAnsi="Wingdings" w:hint="default"/>
+      </w:rPr>
+    </w:lvl>
+    <w:lvl w:ilvl="3" w:tplc="48090001" w:tentative="1">
+      <w:start w:val="1"/>
+      <w:numFmt w:val="bullet"/>
+      <w:lvlText w:val=""/>
+      <w:lvlJc w:val="left"/>
+      <w:pPr>
+        <w:ind w:left="2880" w:hanging="360"/>
+      </w:pPr>
+      <w:rPr>
+        <w:rFonts w:ascii="Symbol" w:hAnsi="Symbol" w:hint="default"/>
+      </w:rPr>
+    </w:lvl>
+    <w:lvl w:ilvl="4" w:tplc="48090003" w:tentative="1">
+      <w:start w:val="1"/>
+      <w:numFmt w:val="bullet"/>
+      <w:lvlText w:val="o"/>
+      <w:lvlJc w:val="left"/>
+      <w:pPr>
+        <w:ind w:left="3600" w:hanging="360"/>
+      </w:pPr>
+      <w:rPr>
+        <w:rFonts w:ascii="Courier New" w:hAnsi="Courier New" w:cs="Courier New" w:hint="default"/>
+      </w:rPr>
+    </w:lvl>
+    <w:lvl w:ilvl="5" w:tplc="48090005" w:tentative="1">
+      <w:start w:val="1"/>
+      <w:numFmt w:val="bullet"/>
+      <w:lvlText w:val=""/>
+      <w:lvlJc w:val="left"/>
+      <w:pPr>
+        <w:ind w:left="4320" w:hanging="360"/>
+      </w:pPr>
+      <w:rPr>
+        <w:rFonts w:ascii="Wingdings" w:hAnsi="Wingdings" w:hint="default"/>
+      </w:rPr>
+    </w:lvl>
+    <w:lvl w:ilvl="6" w:tplc="48090001" w:tentative="1">
+      <w:start w:val="1"/>
+      <w:numFmt w:val="bullet"/>
+      <w:lvlText w:val=""/>
+      <w:lvlJc w:val="left"/>
+      <w:pPr>
+        <w:ind w:left="5040" w:hanging="360"/>
+      </w:pPr>
+      <w:rPr>
+        <w:rFonts w:ascii="Symbol" w:hAnsi="Symbol" w:hint="default"/>
+      </w:rPr>
+    </w:lvl>
+    <w:lvl w:ilvl="7" w:tplc="48090003" w:tentative="1">
+      <w:start w:val="1"/>
+      <w:numFmt w:val="bullet"/>
+      <w:lvlText w:val="o"/>
+      <w:lvlJc w:val="left"/>
+      <w:pPr>
+        <w:ind w:left="5760" w:hanging="360"/>
+      </w:pPr>
+      <w:rPr>
+        <w:rFonts w:ascii="Courier New" w:hAnsi="Courier New" w:cs="Courier New" w:hint="default"/>
+      </w:rPr>
+    </w:lvl>
+    <w:lvl w:ilvl="8" w:tplc="48090005" w:tentative="1">
+      <w:start w:val="1"/>
+      <w:numFmt w:val="bullet"/>
+      <w:lvlText w:val=""/>
+      <w:lvlJc w:val="left"/>
+      <w:pPr>
+        <w:ind w:left="6480" w:hanging="360"/>
+      </w:pPr>
+      <w:rPr>
+        <w:rFonts w:ascii="Wingdings" w:hAnsi="Wingdings" w:hint="default"/>
+      </w:rPr>
+    </w:lvl>
+  </w:abstractNum>
+  <w:abstractNum w:abstractNumId="10" w15:restartNumberingAfterBreak="0">
     <w:nsid w:val="72DE03CB"/>
     <w:multiLevelType w:val="multilevel"/>
     <w:tmpl w:val="74E84A3A"/>
@@ -2331,7 +2806,7 @@
       </w:rPr>
     </w:lvl>
   </w:abstractNum>
-  <w:abstractNum w:abstractNumId="7" w15:restartNumberingAfterBreak="0">
+  <w:abstractNum w:abstractNumId="11" w15:restartNumberingAfterBreak="0">
     <w:nsid w:val="766B3894"/>
     <w:multiLevelType w:val="hybridMultilevel"/>
     <w:tmpl w:val="EE362B74"/>
@@ -2443,7 +2918,7 @@
       </w:rPr>
     </w:lvl>
   </w:abstractNum>
-  <w:abstractNum w:abstractNumId="8" w15:restartNumberingAfterBreak="0">
+  <w:abstractNum w:abstractNumId="12" w15:restartNumberingAfterBreak="0">
     <w:nsid w:val="7FC73B23"/>
     <w:multiLevelType w:val="multilevel"/>
     <w:tmpl w:val="F03E0CFA"/>
@@ -2557,7 +3032,7 @@
     </w:lvl>
   </w:abstractNum>
   <w:num w:numId="1" w16cid:durableId="407265804">
-    <w:abstractNumId w:val="5"/>
+    <w:abstractNumId w:val="8"/>
   </w:num>
   <w:num w:numId="2" w16cid:durableId="267010546">
     <w:abstractNumId w:val="1"/>
@@ -2566,22 +3041,34 @@
     <w:abstractNumId w:val="0"/>
   </w:num>
   <w:num w:numId="4" w16cid:durableId="182482293">
-    <w:abstractNumId w:val="6"/>
+    <w:abstractNumId w:val="10"/>
   </w:num>
   <w:num w:numId="5" w16cid:durableId="479463549">
-    <w:abstractNumId w:val="4"/>
+    <w:abstractNumId w:val="7"/>
   </w:num>
   <w:num w:numId="6" w16cid:durableId="762141132">
     <w:abstractNumId w:val="2"/>
   </w:num>
   <w:num w:numId="7" w16cid:durableId="1376193701">
-    <w:abstractNumId w:val="8"/>
+    <w:abstractNumId w:val="12"/>
   </w:num>
   <w:num w:numId="8" w16cid:durableId="1931699800">
+    <w:abstractNumId w:val="6"/>
+  </w:num>
+  <w:num w:numId="9" w16cid:durableId="1448620662">
+    <w:abstractNumId w:val="11"/>
+  </w:num>
+  <w:num w:numId="10" w16cid:durableId="1008482303">
+    <w:abstractNumId w:val="9"/>
+  </w:num>
+  <w:num w:numId="11" w16cid:durableId="585458612">
+    <w:abstractNumId w:val="4"/>
+  </w:num>
+  <w:num w:numId="12" w16cid:durableId="1394740242">
     <w:abstractNumId w:val="3"/>
   </w:num>
-  <w:num w:numId="9" w16cid:durableId="1448620662">
-    <w:abstractNumId w:val="7"/>
+  <w:num w:numId="13" w16cid:durableId="1516534566">
+    <w:abstractNumId w:val="5"/>
   </w:num>
 </w:numbering>
 </file>

</xml_diff>